<commit_message>
Update documents and reports
</commit_message>
<xml_diff>
--- a/docs/reports/6-ThietKeKienTruc.docx
+++ b/docs/reports/6-ThietKeKienTruc.docx
@@ -86,10 +86,16 @@
       </w:r>
       <w:r>
         <w:rPr>
-          <w:color w:val="0000FF"/>
-          <w:lang w:val="en-US"/>
-        </w:rPr>
-        <w:t>Quản lý tủ sách</w:t>
+          <w:lang w:val="en-US"/>
+        </w:rPr>
+        <w:br/>
+      </w:r>
+      <w:r>
+        <w:rPr>
+          <w:sz w:val="42"/>
+          <w:lang w:val="en-US"/>
+        </w:rPr>
+        <w:t>Website tủ sách online BookExchange</w:t>
       </w:r>
     </w:p>
     <w:p>
@@ -121,7 +127,6 @@
       <w:r>
         <w:rPr>
           <w:rFonts w:ascii="Arial" w:hAnsi="Arial"/>
-          <w:color w:val="0000FF"/>
           <w:sz w:val="34"/>
           <w:szCs w:val="30"/>
           <w:lang w:val="en-US"/>
@@ -238,6 +243,27 @@
     </w:p>
     <w:p>
       <w:pPr>
+        <w:rPr>
+          <w:lang w:val="en-US"/>
+        </w:rPr>
+      </w:pPr>
+    </w:p>
+    <w:p>
+      <w:pPr>
+        <w:rPr>
+          <w:lang w:val="en-US"/>
+        </w:rPr>
+      </w:pPr>
+    </w:p>
+    <w:p>
+      <w:pPr>
+        <w:rPr>
+          <w:lang w:val="en-US"/>
+        </w:rPr>
+      </w:pPr>
+    </w:p>
+    <w:p>
+      <w:pPr>
         <w:jc w:val="center"/>
         <w:rPr>
           <w:rFonts w:ascii="Arial" w:hAnsi="Arial" w:cs="Arial"/>
@@ -261,7 +287,7 @@
         <w:jc w:val="center"/>
         <w:rPr>
           <w:rFonts w:ascii="Arial" w:hAnsi="Arial" w:cs="Arial"/>
-          <w:color w:val="0000FF"/>
+          <w:b/>
           <w:sz w:val="30"/>
           <w:szCs w:val="30"/>
           <w:lang w:val="en-US"/>
@@ -270,7 +296,7 @@
       <w:r>
         <w:rPr>
           <w:rFonts w:ascii="Arial" w:hAnsi="Arial" w:cs="Arial"/>
-          <w:color w:val="0000FF"/>
+          <w:b/>
           <w:sz w:val="30"/>
           <w:szCs w:val="30"/>
           <w:lang w:val="en-US"/>
@@ -283,7 +309,7 @@
         <w:jc w:val="center"/>
         <w:rPr>
           <w:rFonts w:ascii="Arial" w:hAnsi="Arial" w:cs="Arial"/>
-          <w:color w:val="0000FF"/>
+          <w:b/>
           <w:sz w:val="30"/>
           <w:szCs w:val="30"/>
           <w:lang w:val="en-US"/>
@@ -292,7 +318,7 @@
       <w:r>
         <w:rPr>
           <w:rFonts w:ascii="Arial" w:hAnsi="Arial" w:cs="Arial"/>
-          <w:color w:val="0000FF"/>
+          <w:b/>
           <w:sz w:val="30"/>
           <w:szCs w:val="30"/>
           <w:lang w:val="en-US"/>
@@ -304,6 +330,7 @@
       <w:pPr>
         <w:jc w:val="center"/>
         <w:rPr>
+          <w:b/>
           <w:sz w:val="30"/>
           <w:szCs w:val="30"/>
           <w:lang w:val="en-US"/>
@@ -321,7 +348,7 @@
       <w:r>
         <w:rPr>
           <w:rFonts w:ascii="Arial" w:hAnsi="Arial" w:cs="Arial"/>
-          <w:color w:val="0000FF"/>
+          <w:b/>
           <w:sz w:val="30"/>
           <w:szCs w:val="30"/>
           <w:lang w:val="en-US"/>
@@ -533,14 +560,12 @@
               <w:jc w:val="center"/>
               <w:rPr>
                 <w:rFonts w:eastAsia="SimSun"/>
-                <w:color w:val="0000FF"/>
                 <w:lang w:val="en-US"/>
               </w:rPr>
             </w:pPr>
             <w:r>
               <w:rPr>
                 <w:rFonts w:eastAsia="SimSun"/>
-                <w:color w:val="0000FF"/>
                 <w:lang w:val="en-US"/>
               </w:rPr>
               <w:t>13/06/2018</w:t>
@@ -564,14 +589,12 @@
               <w:jc w:val="center"/>
               <w:rPr>
                 <w:rFonts w:eastAsia="SimSun"/>
-                <w:color w:val="0000FF"/>
                 <w:lang w:val="en-US"/>
               </w:rPr>
             </w:pPr>
             <w:r>
               <w:rPr>
                 <w:rFonts w:eastAsia="SimSun"/>
-                <w:color w:val="0000FF"/>
                 <w:lang w:val="en-US"/>
               </w:rPr>
               <w:t>1.0</w:t>
@@ -595,14 +618,12 @@
               <w:jc w:val="center"/>
               <w:rPr>
                 <w:rFonts w:eastAsia="SimSun"/>
-                <w:color w:val="0000FF"/>
                 <w:lang w:val="en-US"/>
               </w:rPr>
             </w:pPr>
             <w:r>
               <w:rPr>
                 <w:rFonts w:eastAsia="SimSun"/>
-                <w:color w:val="0000FF"/>
                 <w:lang w:val="en-US"/>
               </w:rPr>
               <w:t>Thiết kế kiến trúc</w:t>
@@ -626,14 +647,12 @@
               <w:jc w:val="center"/>
               <w:rPr>
                 <w:rFonts w:eastAsia="SimSun"/>
-                <w:color w:val="0000FF"/>
                 <w:lang w:val="en-US"/>
               </w:rPr>
             </w:pPr>
             <w:r>
               <w:rPr>
                 <w:rFonts w:eastAsia="SimSun"/>
-                <w:color w:val="0000FF"/>
                 <w:lang w:val="en-US"/>
               </w:rPr>
               <w:t>Nguyễn Đình Chương</w:t>
@@ -662,6 +681,13 @@
                 <w:lang w:val="en-US"/>
               </w:rPr>
             </w:pPr>
+            <w:r>
+              <w:rPr>
+                <w:rFonts w:eastAsia="SimSun"/>
+                <w:lang w:val="en-US"/>
+              </w:rPr>
+              <w:t>17/06/2018</w:t>
+            </w:r>
           </w:p>
         </w:tc>
         <w:tc>
@@ -684,6 +710,13 @@
                 <w:lang w:val="en-US"/>
               </w:rPr>
             </w:pPr>
+            <w:r>
+              <w:rPr>
+                <w:rFonts w:eastAsia="SimSun"/>
+                <w:lang w:val="en-US"/>
+              </w:rPr>
+              <w:t>1.1</w:t>
+            </w:r>
           </w:p>
         </w:tc>
         <w:tc>
@@ -700,12 +733,19 @@
             <w:pPr>
               <w:keepLines/>
               <w:spacing w:after="120"/>
-              <w:jc w:val="both"/>
+              <w:jc w:val="center"/>
               <w:rPr>
                 <w:rFonts w:eastAsia="SimSun"/>
                 <w:lang w:val="en-US"/>
               </w:rPr>
             </w:pPr>
+            <w:r>
+              <w:rPr>
+                <w:rFonts w:eastAsia="SimSun"/>
+                <w:lang w:val="en-US"/>
+              </w:rPr>
+              <w:t>Bổ sung sơ đồ lớp các thành phần</w:t>
+            </w:r>
           </w:p>
         </w:tc>
         <w:tc>
@@ -722,12 +762,19 @@
             <w:pPr>
               <w:keepLines/>
               <w:spacing w:after="120"/>
-              <w:jc w:val="both"/>
+              <w:jc w:val="center"/>
               <w:rPr>
                 <w:rFonts w:eastAsia="SimSun"/>
                 <w:lang w:val="en-US"/>
               </w:rPr>
             </w:pPr>
+            <w:r>
+              <w:rPr>
+                <w:rFonts w:eastAsia="SimSun"/>
+                <w:lang w:val="en-US"/>
+              </w:rPr>
+              <w:t>Cao Võ Đạt</w:t>
+            </w:r>
           </w:p>
         </w:tc>
       </w:tr>
@@ -973,7 +1020,7 @@
         </w:rPr>
         <w:fldChar w:fldCharType="separate"/>
       </w:r>
-      <w:hyperlink w:anchor="_Toc369451629" w:history="1">
+      <w:hyperlink w:anchor="_Toc517048746" w:history="1">
         <w:r>
           <w:rPr>
             <w:rStyle w:val="Hyperlink"/>
@@ -1019,7 +1066,7 @@
             <w:noProof/>
             <w:webHidden/>
           </w:rPr>
-          <w:instrText xml:space="preserve"> PAGEREF _Toc369451629 \h </w:instrText>
+          <w:instrText xml:space="preserve"> PAGEREF _Toc517048746 \h </w:instrText>
         </w:r>
         <w:r>
           <w:rPr>
@@ -1064,7 +1111,7 @@
           <w:lang w:val="en-US"/>
         </w:rPr>
       </w:pPr>
-      <w:hyperlink w:anchor="_Toc369451630" w:history="1">
+      <w:hyperlink w:anchor="_Toc517048747" w:history="1">
         <w:r>
           <w:rPr>
             <w:rStyle w:val="Hyperlink"/>
@@ -1108,7 +1155,7 @@
             <w:noProof/>
             <w:webHidden/>
           </w:rPr>
-          <w:instrText xml:space="preserve"> PAGEREF _Toc369451630 \h </w:instrText>
+          <w:instrText xml:space="preserve"> PAGEREF _Toc517048747 \h </w:instrText>
         </w:r>
         <w:r>
           <w:rPr>
@@ -1141,6 +1188,279 @@
     </w:p>
     <w:p>
       <w:pPr>
+        <w:pStyle w:val="TOC2"/>
+        <w:tabs>
+          <w:tab w:val="left" w:pos="1000"/>
+        </w:tabs>
+        <w:rPr>
+          <w:rFonts w:asciiTheme="minorHAnsi" w:eastAsiaTheme="minorEastAsia" w:hAnsiTheme="minorHAnsi" w:cstheme="minorBidi"/>
+          <w:noProof/>
+          <w:sz w:val="22"/>
+          <w:szCs w:val="22"/>
+          <w:lang w:val="en-US"/>
+        </w:rPr>
+      </w:pPr>
+      <w:hyperlink w:anchor="_Toc517048748" w:history="1">
+        <w:r>
+          <w:rPr>
+            <w:rStyle w:val="Hyperlink"/>
+            <w:noProof/>
+            <w:lang w:val="en-US"/>
+          </w:rPr>
+          <w:t>2.1</w:t>
+        </w:r>
+        <w:r>
+          <w:rPr>
+            <w:rFonts w:asciiTheme="minorHAnsi" w:eastAsiaTheme="minorEastAsia" w:hAnsiTheme="minorHAnsi" w:cstheme="minorBidi"/>
+            <w:noProof/>
+            <w:sz w:val="22"/>
+            <w:szCs w:val="22"/>
+            <w:lang w:val="en-US"/>
+          </w:rPr>
+          <w:tab/>
+        </w:r>
+        <w:r>
+          <w:rPr>
+            <w:rStyle w:val="Hyperlink"/>
+            <w:noProof/>
+            <w:lang w:val="en-US"/>
+          </w:rPr>
+          <w:t>Model</w:t>
+        </w:r>
+        <w:r>
+          <w:rPr>
+            <w:noProof/>
+            <w:webHidden/>
+          </w:rPr>
+          <w:tab/>
+        </w:r>
+        <w:r>
+          <w:rPr>
+            <w:noProof/>
+            <w:webHidden/>
+          </w:rPr>
+          <w:fldChar w:fldCharType="begin"/>
+        </w:r>
+        <w:r>
+          <w:rPr>
+            <w:noProof/>
+            <w:webHidden/>
+          </w:rPr>
+          <w:instrText xml:space="preserve"> PAGEREF _Toc517048748 \h </w:instrText>
+        </w:r>
+        <w:r>
+          <w:rPr>
+            <w:noProof/>
+            <w:webHidden/>
+          </w:rPr>
+        </w:r>
+        <w:r>
+          <w:rPr>
+            <w:noProof/>
+            <w:webHidden/>
+          </w:rPr>
+          <w:fldChar w:fldCharType="separate"/>
+        </w:r>
+        <w:r>
+          <w:rPr>
+            <w:noProof/>
+            <w:webHidden/>
+          </w:rPr>
+          <w:t>4</w:t>
+        </w:r>
+        <w:r>
+          <w:rPr>
+            <w:noProof/>
+            <w:webHidden/>
+          </w:rPr>
+          <w:fldChar w:fldCharType="end"/>
+        </w:r>
+      </w:hyperlink>
+    </w:p>
+    <w:p>
+      <w:pPr>
+        <w:pStyle w:val="TOC2"/>
+        <w:tabs>
+          <w:tab w:val="left" w:pos="1000"/>
+        </w:tabs>
+        <w:rPr>
+          <w:rFonts w:asciiTheme="minorHAnsi" w:eastAsiaTheme="minorEastAsia" w:hAnsiTheme="minorHAnsi" w:cstheme="minorBidi"/>
+          <w:noProof/>
+          <w:sz w:val="22"/>
+          <w:szCs w:val="22"/>
+          <w:lang w:val="en-US"/>
+        </w:rPr>
+      </w:pPr>
+      <w:hyperlink w:anchor="_Toc517048749" w:history="1">
+        <w:r>
+          <w:rPr>
+            <w:rStyle w:val="Hyperlink"/>
+            <w:noProof/>
+            <w:lang w:val="en-US"/>
+          </w:rPr>
+          <w:t>2.2</w:t>
+        </w:r>
+        <w:r>
+          <w:rPr>
+            <w:rFonts w:asciiTheme="minorHAnsi" w:eastAsiaTheme="minorEastAsia" w:hAnsiTheme="minorHAnsi" w:cstheme="minorBidi"/>
+            <w:noProof/>
+            <w:sz w:val="22"/>
+            <w:szCs w:val="22"/>
+            <w:lang w:val="en-US"/>
+          </w:rPr>
+          <w:tab/>
+        </w:r>
+        <w:r>
+          <w:rPr>
+            <w:rStyle w:val="Hyperlink"/>
+            <w:noProof/>
+            <w:lang w:val="en-US"/>
+          </w:rPr>
+          <w:t>Controller</w:t>
+        </w:r>
+        <w:r>
+          <w:rPr>
+            <w:noProof/>
+            <w:webHidden/>
+          </w:rPr>
+          <w:tab/>
+        </w:r>
+        <w:r>
+          <w:rPr>
+            <w:noProof/>
+            <w:webHidden/>
+          </w:rPr>
+          <w:fldChar w:fldCharType="begin"/>
+        </w:r>
+        <w:r>
+          <w:rPr>
+            <w:noProof/>
+            <w:webHidden/>
+          </w:rPr>
+          <w:instrText xml:space="preserve"> PAGEREF _Toc517048749 \h </w:instrText>
+        </w:r>
+        <w:r>
+          <w:rPr>
+            <w:noProof/>
+            <w:webHidden/>
+          </w:rPr>
+        </w:r>
+        <w:r>
+          <w:rPr>
+            <w:noProof/>
+            <w:webHidden/>
+          </w:rPr>
+          <w:fldChar w:fldCharType="separate"/>
+        </w:r>
+        <w:r>
+          <w:rPr>
+            <w:noProof/>
+            <w:webHidden/>
+          </w:rPr>
+          <w:t>4</w:t>
+        </w:r>
+        <w:r>
+          <w:rPr>
+            <w:noProof/>
+            <w:webHidden/>
+          </w:rPr>
+          <w:fldChar w:fldCharType="end"/>
+        </w:r>
+      </w:hyperlink>
+    </w:p>
+    <w:p>
+      <w:pPr>
+        <w:pStyle w:val="TOC2"/>
+        <w:tabs>
+          <w:tab w:val="left" w:pos="1000"/>
+        </w:tabs>
+        <w:rPr>
+          <w:rFonts w:asciiTheme="minorHAnsi" w:eastAsiaTheme="minorEastAsia" w:hAnsiTheme="minorHAnsi" w:cstheme="minorBidi"/>
+          <w:noProof/>
+          <w:sz w:val="22"/>
+          <w:szCs w:val="22"/>
+          <w:lang w:val="en-US"/>
+        </w:rPr>
+      </w:pPr>
+      <w:hyperlink w:anchor="_Toc517048750" w:history="1">
+        <w:r>
+          <w:rPr>
+            <w:rStyle w:val="Hyperlink"/>
+            <w:noProof/>
+            <w:lang w:val="en-US"/>
+          </w:rPr>
+          <w:t>2.3</w:t>
+        </w:r>
+        <w:r>
+          <w:rPr>
+            <w:rFonts w:asciiTheme="minorHAnsi" w:eastAsiaTheme="minorEastAsia" w:hAnsiTheme="minorHAnsi" w:cstheme="minorBidi"/>
+            <w:noProof/>
+            <w:sz w:val="22"/>
+            <w:szCs w:val="22"/>
+            <w:lang w:val="en-US"/>
+          </w:rPr>
+          <w:tab/>
+        </w:r>
+        <w:r>
+          <w:rPr>
+            <w:rStyle w:val="Hyperlink"/>
+            <w:noProof/>
+            <w:lang w:val="en-US"/>
+          </w:rPr>
+          <w:t>View</w:t>
+        </w:r>
+        <w:r>
+          <w:rPr>
+            <w:noProof/>
+            <w:webHidden/>
+          </w:rPr>
+          <w:tab/>
+        </w:r>
+        <w:r>
+          <w:rPr>
+            <w:noProof/>
+            <w:webHidden/>
+          </w:rPr>
+          <w:fldChar w:fldCharType="begin"/>
+        </w:r>
+        <w:r>
+          <w:rPr>
+            <w:noProof/>
+            <w:webHidden/>
+          </w:rPr>
+          <w:instrText xml:space="preserve"> PAGEREF _Toc517048750 \h </w:instrText>
+        </w:r>
+        <w:r>
+          <w:rPr>
+            <w:noProof/>
+            <w:webHidden/>
+          </w:rPr>
+        </w:r>
+        <w:r>
+          <w:rPr>
+            <w:noProof/>
+            <w:webHidden/>
+          </w:rPr>
+          <w:fldChar w:fldCharType="separate"/>
+        </w:r>
+        <w:r>
+          <w:rPr>
+            <w:noProof/>
+            <w:webHidden/>
+          </w:rPr>
+          <w:t>5</w:t>
+        </w:r>
+        <w:r>
+          <w:rPr>
+            <w:noProof/>
+            <w:webHidden/>
+          </w:rPr>
+          <w:fldChar w:fldCharType="end"/>
+        </w:r>
+      </w:hyperlink>
+    </w:p>
+    <w:p>
+      <w:pPr>
         <w:pStyle w:val="BodyText"/>
         <w:jc w:val="both"/>
         <w:rPr>
@@ -1168,6 +1488,8 @@
         </w:rPr>
         <w:br w:type="page"/>
       </w:r>
+      <w:bookmarkStart w:id="0" w:name="_GoBack"/>
+      <w:bookmarkEnd w:id="0"/>
     </w:p>
     <w:p>
       <w:pPr>
@@ -1178,14 +1500,228 @@
           <w:lang w:val="en-US"/>
         </w:rPr>
       </w:pPr>
-      <w:bookmarkStart w:id="0" w:name="_Toc176927905"/>
-      <w:bookmarkStart w:id="1" w:name="_Toc369451629"/>
+      <w:bookmarkStart w:id="1" w:name="_Toc176927905"/>
+      <w:bookmarkStart w:id="2" w:name="_Toc517048746"/>
       <w:r>
         <w:rPr>
           <w:noProof/>
-          <w:lang w:val="en-US"/>
         </w:rPr>
         <w:lastRenderedPageBreak/>
+        <mc:AlternateContent>
+          <mc:Choice Requires="wps">
+            <w:drawing>
+              <wp:anchor distT="0" distB="0" distL="114300" distR="114300" simplePos="0" relativeHeight="251660288" behindDoc="0" locked="0" layoutInCell="1" allowOverlap="1" wp14:anchorId="14F00AED" wp14:editId="57DFEFFA">
+                <wp:simplePos x="0" y="0"/>
+                <wp:positionH relativeFrom="column">
+                  <wp:posOffset>-635</wp:posOffset>
+                </wp:positionH>
+                <wp:positionV relativeFrom="paragraph">
+                  <wp:posOffset>3403600</wp:posOffset>
+                </wp:positionV>
+                <wp:extent cx="5732145" cy="635"/>
+                <wp:effectExtent l="0" t="0" r="0" b="0"/>
+                <wp:wrapTopAndBottom/>
+                <wp:docPr id="8" name="Text Box 8"/>
+                <wp:cNvGraphicFramePr/>
+                <a:graphic xmlns:a="http://schemas.openxmlformats.org/drawingml/2006/main">
+                  <a:graphicData uri="http://schemas.microsoft.com/office/word/2010/wordprocessingShape">
+                    <wps:wsp>
+                      <wps:cNvSpPr txBox="1"/>
+                      <wps:spPr>
+                        <a:xfrm>
+                          <a:off x="0" y="0"/>
+                          <a:ext cx="5732145" cy="635"/>
+                        </a:xfrm>
+                        <a:prstGeom prst="rect">
+                          <a:avLst/>
+                        </a:prstGeom>
+                        <a:solidFill>
+                          <a:prstClr val="white"/>
+                        </a:solidFill>
+                        <a:ln>
+                          <a:noFill/>
+                        </a:ln>
+                      </wps:spPr>
+                      <wps:txbx>
+                        <w:txbxContent>
+                          <w:p>
+                            <w:pPr>
+                              <w:pStyle w:val="Caption"/>
+                              <w:jc w:val="center"/>
+                              <w:rPr>
+                                <w:rFonts w:ascii="Arial" w:hAnsi="Arial"/>
+                                <w:b/>
+                                <w:noProof/>
+                                <w:color w:val="auto"/>
+                                <w:sz w:val="22"/>
+                                <w:szCs w:val="20"/>
+                              </w:rPr>
+                            </w:pPr>
+                            <w:r>
+                              <w:rPr>
+                                <w:b/>
+                                <w:color w:val="auto"/>
+                                <w:sz w:val="22"/>
+                              </w:rPr>
+                              <w:t xml:space="preserve">Hình </w:t>
+                            </w:r>
+                            <w:r>
+                              <w:rPr>
+                                <w:b/>
+                                <w:color w:val="auto"/>
+                                <w:sz w:val="22"/>
+                              </w:rPr>
+                              <w:fldChar w:fldCharType="begin"/>
+                            </w:r>
+                            <w:r>
+                              <w:rPr>
+                                <w:b/>
+                                <w:color w:val="auto"/>
+                                <w:sz w:val="22"/>
+                              </w:rPr>
+                              <w:instrText xml:space="preserve"> SEQ Hình \* ARABIC </w:instrText>
+                            </w:r>
+                            <w:r>
+                              <w:rPr>
+                                <w:b/>
+                                <w:color w:val="auto"/>
+                                <w:sz w:val="22"/>
+                              </w:rPr>
+                              <w:fldChar w:fldCharType="separate"/>
+                            </w:r>
+                            <w:r>
+                              <w:rPr>
+                                <w:b/>
+                                <w:noProof/>
+                                <w:color w:val="auto"/>
+                                <w:sz w:val="22"/>
+                              </w:rPr>
+                              <w:t>1</w:t>
+                            </w:r>
+                            <w:r>
+                              <w:rPr>
+                                <w:b/>
+                                <w:color w:val="auto"/>
+                                <w:sz w:val="22"/>
+                              </w:rPr>
+                              <w:fldChar w:fldCharType="end"/>
+                            </w:r>
+                            <w:r>
+                              <w:rPr>
+                                <w:color w:val="auto"/>
+                                <w:sz w:val="22"/>
+                                <w:lang w:val="en-US"/>
+                              </w:rPr>
+                              <w:t xml:space="preserve"> Tổng thể kiến trúc hệ thống</w:t>
+                            </w:r>
+                          </w:p>
+                        </w:txbxContent>
+                      </wps:txbx>
+                      <wps:bodyPr rot="0" spcFirstLastPara="0" vertOverflow="overflow" horzOverflow="overflow" vert="horz" wrap="square" lIns="0" tIns="0" rIns="0" bIns="0" numCol="1" spcCol="0" rtlCol="0" fromWordArt="0" anchor="t" anchorCtr="0" forceAA="0" compatLnSpc="1">
+                        <a:prstTxWarp prst="textNoShape">
+                          <a:avLst/>
+                        </a:prstTxWarp>
+                        <a:spAutoFit/>
+                      </wps:bodyPr>
+                    </wps:wsp>
+                  </a:graphicData>
+                </a:graphic>
+              </wp:anchor>
+            </w:drawing>
+          </mc:Choice>
+          <mc:Fallback>
+            <w:pict>
+              <v:shapetype w14:anchorId="14F00AED" id="_x0000_t202" coordsize="21600,21600" o:spt="202" path="m,l,21600r21600,l21600,xe">
+                <v:stroke joinstyle="miter"/>
+                <v:path gradientshapeok="t" o:connecttype="rect"/>
+              </v:shapetype>
+              <v:shape id="Text Box 8" o:spid="_x0000_s1026" type="#_x0000_t202" style="position:absolute;left:0;text-align:left;margin-left:-.05pt;margin-top:268pt;width:451.35pt;height:.05pt;z-index:251660288;visibility:visible;mso-wrap-style:square;mso-wrap-distance-left:9pt;mso-wrap-distance-top:0;mso-wrap-distance-right:9pt;mso-wrap-distance-bottom:0;mso-position-horizontal:absolute;mso-position-horizontal-relative:text;mso-position-vertical:absolute;mso-position-vertical-relative:text;v-text-anchor:top" o:gfxdata="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" stroked="f">
+                <v:textbox style="mso-fit-shape-to-text:t" inset="0,0,0,0">
+                  <w:txbxContent>
+                    <w:p>
+                      <w:pPr>
+                        <w:pStyle w:val="Caption"/>
+                        <w:jc w:val="center"/>
+                        <w:rPr>
+                          <w:rFonts w:ascii="Arial" w:hAnsi="Arial"/>
+                          <w:b/>
+                          <w:noProof/>
+                          <w:color w:val="auto"/>
+                          <w:sz w:val="22"/>
+                          <w:szCs w:val="20"/>
+                        </w:rPr>
+                      </w:pPr>
+                      <w:r>
+                        <w:rPr>
+                          <w:b/>
+                          <w:color w:val="auto"/>
+                          <w:sz w:val="22"/>
+                        </w:rPr>
+                        <w:t xml:space="preserve">Hình </w:t>
+                      </w:r>
+                      <w:r>
+                        <w:rPr>
+                          <w:b/>
+                          <w:color w:val="auto"/>
+                          <w:sz w:val="22"/>
+                        </w:rPr>
+                        <w:fldChar w:fldCharType="begin"/>
+                      </w:r>
+                      <w:r>
+                        <w:rPr>
+                          <w:b/>
+                          <w:color w:val="auto"/>
+                          <w:sz w:val="22"/>
+                        </w:rPr>
+                        <w:instrText xml:space="preserve"> SEQ Hình \* ARABIC </w:instrText>
+                      </w:r>
+                      <w:r>
+                        <w:rPr>
+                          <w:b/>
+                          <w:color w:val="auto"/>
+                          <w:sz w:val="22"/>
+                        </w:rPr>
+                        <w:fldChar w:fldCharType="separate"/>
+                      </w:r>
+                      <w:r>
+                        <w:rPr>
+                          <w:b/>
+                          <w:noProof/>
+                          <w:color w:val="auto"/>
+                          <w:sz w:val="22"/>
+                        </w:rPr>
+                        <w:t>1</w:t>
+                      </w:r>
+                      <w:r>
+                        <w:rPr>
+                          <w:b/>
+                          <w:color w:val="auto"/>
+                          <w:sz w:val="22"/>
+                        </w:rPr>
+                        <w:fldChar w:fldCharType="end"/>
+                      </w:r>
+                      <w:r>
+                        <w:rPr>
+                          <w:color w:val="auto"/>
+                          <w:sz w:val="22"/>
+                          <w:lang w:val="en-US"/>
+                        </w:rPr>
+                        <w:t xml:space="preserve"> Tổng thể kiến trúc hệ thống</w:t>
+                      </w:r>
+                    </w:p>
+                  </w:txbxContent>
+                </v:textbox>
+                <w10:wrap type="topAndBottom"/>
+              </v:shape>
+            </w:pict>
+          </mc:Fallback>
+        </mc:AlternateContent>
+      </w:r>
+      <w:r>
+        <w:rPr>
+          <w:noProof/>
+          <w:lang w:val="en-US"/>
+        </w:rPr>
         <w:drawing>
           <wp:anchor distT="0" distB="0" distL="114300" distR="114300" simplePos="0" relativeHeight="251658240" behindDoc="0" locked="0" layoutInCell="1" allowOverlap="1">
             <wp:simplePos x="0" y="0"/>
@@ -1247,8 +1783,8 @@
         </w:rPr>
         <w:t>Kiến trúc hệ thống</w:t>
       </w:r>
-      <w:bookmarkEnd w:id="0"/>
       <w:bookmarkEnd w:id="1"/>
+      <w:bookmarkEnd w:id="2"/>
     </w:p>
     <w:p>
       <w:pPr>
@@ -1263,18 +1799,14 @@
       <w:pPr>
         <w:spacing w:line="360" w:lineRule="auto"/>
         <w:rPr>
-          <w:i/>
-          <w:color w:val="0000FF"/>
           <w:lang w:val="en-US"/>
         </w:rPr>
       </w:pPr>
       <w:r>
         <w:rPr>
-          <w:i/>
-          <w:color w:val="0000FF"/>
-          <w:lang w:val="en-US"/>
-        </w:rPr>
-        <w:t>Sau đó, liệt kê danh sách các module, thành phần trong hệ thống:</w:t>
+          <w:lang w:val="en-US"/>
+        </w:rPr>
+        <w:t>Kiến trúc của hệ thống áp dụng mô hình MVC.</w:t>
       </w:r>
     </w:p>
     <w:p>
@@ -1287,15 +1819,6 @@
           <w:lang w:val="en-US"/>
         </w:rPr>
       </w:pPr>
-      <w:r>
-        <w:rPr>
-          <w:b/>
-          <w:i/>
-          <w:color w:val="0000FF"/>
-          <w:lang w:val="en-US"/>
-        </w:rPr>
-        <w:t>Ví dụ:</w:t>
-      </w:r>
     </w:p>
     <w:tbl>
       <w:tblPr>
@@ -1320,14 +1843,12 @@
               <w:jc w:val="center"/>
               <w:rPr>
                 <w:b/>
-                <w:color w:val="0000FF"/>
                 <w:szCs w:val="26"/>
               </w:rPr>
             </w:pPr>
             <w:r>
               <w:rPr>
                 <w:b/>
-                <w:color w:val="0000FF"/>
                 <w:szCs w:val="26"/>
               </w:rPr>
               <w:t>Thành phần</w:t>
@@ -1344,14 +1865,12 @@
               <w:jc w:val="center"/>
               <w:rPr>
                 <w:b/>
-                <w:color w:val="0000FF"/>
                 <w:szCs w:val="26"/>
               </w:rPr>
             </w:pPr>
             <w:r>
               <w:rPr>
                 <w:b/>
-                <w:color w:val="0000FF"/>
                 <w:szCs w:val="26"/>
               </w:rPr>
               <w:t>Diễn giải</w:t>
@@ -1372,14 +1891,12 @@
             <w:pPr>
               <w:spacing w:line="240" w:lineRule="auto"/>
               <w:rPr>
-                <w:color w:val="0000FF"/>
                 <w:szCs w:val="26"/>
                 <w:lang w:val="en-US"/>
               </w:rPr>
             </w:pPr>
             <w:r>
               <w:rPr>
-                <w:color w:val="0000FF"/>
                 <w:szCs w:val="26"/>
                 <w:lang w:val="en-US"/>
               </w:rPr>
@@ -1395,14 +1912,12 @@
             <w:pPr>
               <w:spacing w:line="240" w:lineRule="auto"/>
               <w:rPr>
-                <w:color w:val="0000FF"/>
                 <w:szCs w:val="26"/>
                 <w:lang w:val="en-US"/>
               </w:rPr>
             </w:pPr>
             <w:r>
               <w:rPr>
-                <w:color w:val="0000FF"/>
                 <w:szCs w:val="26"/>
                 <w:lang w:val="en-US"/>
               </w:rPr>
@@ -1418,14 +1933,12 @@
             <w:pPr>
               <w:spacing w:line="240" w:lineRule="auto"/>
               <w:rPr>
-                <w:color w:val="0000FF"/>
                 <w:szCs w:val="26"/>
                 <w:lang w:val="en-US"/>
               </w:rPr>
             </w:pPr>
             <w:r>
               <w:rPr>
-                <w:color w:val="0000FF"/>
                 <w:szCs w:val="26"/>
                 <w:lang w:val="en-US"/>
               </w:rPr>
@@ -1447,7 +1960,6 @@
             <w:pPr>
               <w:spacing w:line="240" w:lineRule="auto"/>
               <w:rPr>
-                <w:color w:val="0000FF"/>
                 <w:szCs w:val="26"/>
                 <w:lang w:val="en-US"/>
               </w:rPr>
@@ -1462,14 +1974,12 @@
             <w:pPr>
               <w:spacing w:line="240" w:lineRule="auto"/>
               <w:rPr>
-                <w:color w:val="0000FF"/>
                 <w:szCs w:val="26"/>
                 <w:lang w:val="en-US"/>
               </w:rPr>
             </w:pPr>
             <w:r>
               <w:rPr>
-                <w:color w:val="0000FF"/>
                 <w:szCs w:val="26"/>
                 <w:lang w:val="en-US"/>
               </w:rPr>
@@ -1485,14 +1995,12 @@
             <w:pPr>
               <w:spacing w:line="240" w:lineRule="auto"/>
               <w:rPr>
-                <w:color w:val="0000FF"/>
                 <w:szCs w:val="26"/>
                 <w:lang w:val="en-US"/>
               </w:rPr>
             </w:pPr>
             <w:r>
               <w:rPr>
-                <w:color w:val="0000FF"/>
                 <w:szCs w:val="26"/>
                 <w:lang w:val="en-US"/>
               </w:rPr>
@@ -1514,7 +2022,6 @@
             <w:pPr>
               <w:spacing w:line="240" w:lineRule="auto"/>
               <w:rPr>
-                <w:color w:val="0000FF"/>
                 <w:szCs w:val="26"/>
                 <w:lang w:val="en-US"/>
               </w:rPr>
@@ -1529,14 +2036,12 @@
             <w:pPr>
               <w:spacing w:line="240" w:lineRule="auto"/>
               <w:rPr>
-                <w:color w:val="0000FF"/>
                 <w:szCs w:val="26"/>
                 <w:lang w:val="en-US"/>
               </w:rPr>
             </w:pPr>
             <w:r>
               <w:rPr>
-                <w:color w:val="0000FF"/>
                 <w:szCs w:val="26"/>
                 <w:lang w:val="en-US"/>
               </w:rPr>
@@ -1552,14 +2057,12 @@
             <w:pPr>
               <w:spacing w:line="240" w:lineRule="auto"/>
               <w:rPr>
-                <w:color w:val="0000FF"/>
                 <w:szCs w:val="26"/>
                 <w:lang w:val="en-US"/>
               </w:rPr>
             </w:pPr>
             <w:r>
               <w:rPr>
-                <w:color w:val="0000FF"/>
                 <w:szCs w:val="26"/>
                 <w:lang w:val="en-US"/>
               </w:rPr>
@@ -1581,14 +2084,12 @@
             <w:pPr>
               <w:spacing w:line="240" w:lineRule="auto"/>
               <w:rPr>
-                <w:color w:val="0000FF"/>
                 <w:szCs w:val="26"/>
                 <w:lang w:val="en-US"/>
               </w:rPr>
             </w:pPr>
             <w:r>
               <w:rPr>
-                <w:color w:val="0000FF"/>
                 <w:szCs w:val="26"/>
                 <w:lang w:val="en-US"/>
               </w:rPr>
@@ -1604,14 +2105,12 @@
             <w:pPr>
               <w:spacing w:line="240" w:lineRule="auto"/>
               <w:rPr>
-                <w:color w:val="0000FF"/>
                 <w:szCs w:val="26"/>
                 <w:lang w:val="en-US"/>
               </w:rPr>
             </w:pPr>
             <w:r>
               <w:rPr>
-                <w:color w:val="0000FF"/>
                 <w:szCs w:val="26"/>
                 <w:lang w:val="en-US"/>
               </w:rPr>
@@ -1627,14 +2126,12 @@
             <w:pPr>
               <w:spacing w:line="240" w:lineRule="auto"/>
               <w:rPr>
-                <w:color w:val="0000FF"/>
                 <w:szCs w:val="26"/>
                 <w:lang w:val="en-US"/>
               </w:rPr>
             </w:pPr>
             <w:r>
               <w:rPr>
-                <w:color w:val="0000FF"/>
                 <w:szCs w:val="26"/>
                 <w:lang w:val="en-US"/>
               </w:rPr>
@@ -1656,7 +2153,6 @@
             <w:pPr>
               <w:spacing w:line="240" w:lineRule="auto"/>
               <w:rPr>
-                <w:color w:val="0000FF"/>
                 <w:szCs w:val="26"/>
                 <w:lang w:val="en-US"/>
               </w:rPr>
@@ -1671,14 +2167,12 @@
             <w:pPr>
               <w:spacing w:line="240" w:lineRule="auto"/>
               <w:rPr>
-                <w:color w:val="0000FF"/>
                 <w:szCs w:val="26"/>
                 <w:lang w:val="en-US"/>
               </w:rPr>
             </w:pPr>
             <w:r>
               <w:rPr>
-                <w:color w:val="0000FF"/>
                 <w:szCs w:val="26"/>
                 <w:lang w:val="en-US"/>
               </w:rPr>
@@ -1694,14 +2188,12 @@
             <w:pPr>
               <w:spacing w:line="240" w:lineRule="auto"/>
               <w:rPr>
-                <w:color w:val="0000FF"/>
                 <w:szCs w:val="26"/>
                 <w:lang w:val="en-US"/>
               </w:rPr>
             </w:pPr>
             <w:r>
               <w:rPr>
-                <w:color w:val="0000FF"/>
                 <w:szCs w:val="26"/>
                 <w:lang w:val="en-US"/>
               </w:rPr>
@@ -1720,13 +2212,11 @@
             <w:pPr>
               <w:spacing w:line="240" w:lineRule="auto"/>
               <w:rPr>
-                <w:color w:val="0000FF"/>
                 <w:szCs w:val="26"/>
               </w:rPr>
             </w:pPr>
             <w:r>
               <w:rPr>
-                <w:color w:val="0000FF"/>
                 <w:szCs w:val="26"/>
                 <w:lang w:val="en-US"/>
               </w:rPr>
@@ -1742,14 +2232,12 @@
             <w:pPr>
               <w:spacing w:line="240" w:lineRule="auto"/>
               <w:rPr>
-                <w:color w:val="0000FF"/>
                 <w:szCs w:val="26"/>
                 <w:lang w:val="en-US"/>
               </w:rPr>
             </w:pPr>
             <w:r>
               <w:rPr>
-                <w:color w:val="0000FF"/>
                 <w:szCs w:val="26"/>
                 <w:lang w:val="en-US"/>
               </w:rPr>
@@ -1757,7 +2245,6 @@
             </w:r>
             <w:r>
               <w:rPr>
-                <w:color w:val="0000FF"/>
                 <w:szCs w:val="26"/>
                 <w:lang w:val="en-US"/>
               </w:rPr>
@@ -1777,75 +2264,36 @@
       <w:r>
         <w:br w:type="page"/>
       </w:r>
-      <w:bookmarkStart w:id="2" w:name="_Toc176927906"/>
-      <w:bookmarkStart w:id="3" w:name="_Toc369451630"/>
+      <w:bookmarkStart w:id="3" w:name="_Toc176927906"/>
+      <w:bookmarkStart w:id="4" w:name="_Toc517048747"/>
       <w:r>
         <w:lastRenderedPageBreak/>
         <w:t>Mô tả chi tiết từng thành phần trong hệ thống</w:t>
       </w:r>
-      <w:bookmarkEnd w:id="2"/>
       <w:bookmarkEnd w:id="3"/>
+      <w:bookmarkEnd w:id="4"/>
     </w:p>
     <w:p>
       <w:pPr>
-        <w:spacing w:line="360" w:lineRule="auto"/>
-        <w:rPr>
-          <w:i/>
-          <w:color w:val="0000FF"/>
-        </w:rPr>
-      </w:pPr>
+        <w:pStyle w:val="Heading2"/>
+        <w:rPr>
+          <w:lang w:val="en-US"/>
+        </w:rPr>
+      </w:pPr>
+      <w:bookmarkStart w:id="5" w:name="_Toc517048748"/>
       <w:r>
         <w:rPr>
-          <w:i/>
-          <w:color w:val="0000FF"/>
-        </w:rPr>
-        <w:t xml:space="preserve">Với mỗi thành phần trong hệ thống, Anh/Chị hãy trình bày sơ đồ lớp của thành phần đó. </w:t>
+          <w:lang w:val="en-US"/>
+        </w:rPr>
+        <w:t>Model</w:t>
       </w:r>
+      <w:bookmarkEnd w:id="5"/>
     </w:p>
     <w:p>
       <w:pPr>
-        <w:spacing w:line="360" w:lineRule="auto"/>
-        <w:rPr>
-          <w:i/>
-          <w:color w:val="0000FF"/>
-        </w:rPr>
-      </w:pPr>
-      <w:r>
-        <w:rPr>
-          <w:i/>
-          <w:color w:val="0000FF"/>
-        </w:rPr>
-        <w:t xml:space="preserve">Có thể trình bày chi tiết các thuộc tính và phương thức, hoặc chỉ cần trình bày tên của </w:t>
-      </w:r>
-      <w:r>
-        <w:rPr>
-          <w:i/>
-          <w:color w:val="0000FF"/>
-        </w:rPr>
-        <w:t>các lớp đối tượng.</w:t>
-      </w:r>
-    </w:p>
-    <w:p>
-      <w:pPr>
-        <w:spacing w:line="360" w:lineRule="auto"/>
-        <w:rPr>
-          <w:b/>
-          <w:i/>
-          <w:color w:val="0000FF"/>
-          <w:lang w:val="en-US"/>
-        </w:rPr>
-      </w:pPr>
-      <w:r>
-        <w:rPr>
-          <w:b/>
-          <w:i/>
-          <w:color w:val="0000FF"/>
-          <w:lang w:val="en-US"/>
-        </w:rPr>
-        <w:t>Ví dụ:</w:t>
-      </w:r>
-    </w:p>
-    <w:p>
+        <w:keepNext/>
+        <w:jc w:val="center"/>
+      </w:pPr>
       <w:r>
         <w:rPr>
           <w:noProof/>
@@ -1853,9 +2301,9 @@
         </w:rPr>
         <w:drawing>
           <wp:inline distT="0" distB="0" distL="0" distR="0">
-            <wp:extent cx="5581650" cy="1169035"/>
-            <wp:effectExtent l="0" t="0" r="0" b="0"/>
-            <wp:docPr id="4" name="Picture 4"/>
+            <wp:extent cx="5732145" cy="3248025"/>
+            <wp:effectExtent l="0" t="0" r="1905" b="9525"/>
+            <wp:docPr id="10" name="Picture 10"/>
             <wp:cNvGraphicFramePr>
               <a:graphicFrameLocks xmlns:a="http://schemas.openxmlformats.org/drawingml/2006/main" noChangeAspect="1"/>
             </wp:cNvGraphicFramePr>
@@ -1884,7 +2332,7 @@
                   <pic:spPr bwMode="auto">
                     <a:xfrm>
                       <a:off x="0" y="0"/>
-                      <a:ext cx="5581650" cy="1169035"/>
+                      <a:ext cx="5732145" cy="3248025"/>
                     </a:xfrm>
                     <a:prstGeom prst="rect">
                       <a:avLst/>
@@ -1901,20 +2349,88 @@
         </w:drawing>
       </w:r>
     </w:p>
+    <w:p>
+      <w:pPr>
+        <w:pStyle w:val="Caption"/>
+        <w:jc w:val="center"/>
+        <w:rPr>
+          <w:color w:val="auto"/>
+          <w:lang w:val="en-US"/>
+        </w:rPr>
+      </w:pPr>
+      <w:r>
+        <w:rPr>
+          <w:color w:val="auto"/>
+        </w:rPr>
+        <w:t xml:space="preserve">Hình </w:t>
+      </w:r>
+      <w:r>
+        <w:rPr>
+          <w:color w:val="auto"/>
+        </w:rPr>
+        <w:fldChar w:fldCharType="begin"/>
+      </w:r>
+      <w:r>
+        <w:rPr>
+          <w:color w:val="auto"/>
+        </w:rPr>
+        <w:instrText xml:space="preserve"> SEQ Hình \* ARABIC </w:instrText>
+      </w:r>
+      <w:r>
+        <w:rPr>
+          <w:color w:val="auto"/>
+        </w:rPr>
+        <w:fldChar w:fldCharType="separate"/>
+      </w:r>
+      <w:r>
+        <w:rPr>
+          <w:noProof/>
+          <w:color w:val="auto"/>
+        </w:rPr>
+        <w:t>2</w:t>
+      </w:r>
+      <w:r>
+        <w:rPr>
+          <w:color w:val="auto"/>
+        </w:rPr>
+        <w:fldChar w:fldCharType="end"/>
+      </w:r>
+      <w:r>
+        <w:rPr>
+          <w:color w:val="auto"/>
+          <w:lang w:val="en-US"/>
+        </w:rPr>
+        <w:t xml:space="preserve"> Sơ đồ lớp của MODEL</w:t>
+      </w:r>
+    </w:p>
+    <w:p>
+      <w:pPr>
+        <w:rPr>
+          <w:lang w:val="en-US"/>
+        </w:rPr>
+      </w:pPr>
+    </w:p>
+    <w:p>
+      <w:pPr>
+        <w:rPr>
+          <w:lang w:val="en-US"/>
+        </w:rPr>
+      </w:pPr>
+    </w:p>
     <w:tbl>
       <w:tblPr>
         <w:tblStyle w:val="TableGrid"/>
         <w:tblW w:w="0" w:type="auto"/>
-        <w:tblLook w:val="00A0" w:firstRow="1" w:lastRow="0" w:firstColumn="1" w:lastColumn="0" w:noHBand="0" w:noVBand="0"/>
+        <w:tblLook w:val="04A0" w:firstRow="1" w:lastRow="0" w:firstColumn="1" w:lastColumn="0" w:noHBand="0" w:noVBand="1"/>
       </w:tblPr>
       <w:tblGrid>
-        <w:gridCol w:w="2900"/>
-        <w:gridCol w:w="6117"/>
+        <w:gridCol w:w="4508"/>
+        <w:gridCol w:w="4509"/>
       </w:tblGrid>
       <w:tr>
         <w:tc>
           <w:tcPr>
-            <w:tcW w:w="3001" w:type="dxa"/>
+            <w:tcW w:w="4508" w:type="dxa"/>
           </w:tcPr>
           <w:p>
             <w:pPr>
@@ -1922,7 +2438,6 @@
               <w:jc w:val="center"/>
               <w:rPr>
                 <w:b/>
-                <w:color w:val="0000FF"/>
                 <w:szCs w:val="26"/>
                 <w:lang w:val="en-US"/>
               </w:rPr>
@@ -1930,17 +2445,16 @@
             <w:r>
               <w:rPr>
                 <w:b/>
-                <w:color w:val="0000FF"/>
-                <w:szCs w:val="26"/>
-                <w:lang w:val="en-US"/>
-              </w:rPr>
-              <w:t>Lớp đối tượng</w:t>
+                <w:szCs w:val="26"/>
+                <w:lang w:val="en-US"/>
+              </w:rPr>
+              <w:t>Thành phần</w:t>
             </w:r>
           </w:p>
         </w:tc>
         <w:tc>
           <w:tcPr>
-            <w:tcW w:w="6463" w:type="dxa"/>
+            <w:tcW w:w="4509" w:type="dxa"/>
           </w:tcPr>
           <w:p>
             <w:pPr>
@@ -1948,14 +2462,12 @@
               <w:jc w:val="center"/>
               <w:rPr>
                 <w:b/>
-                <w:color w:val="0000FF"/>
                 <w:szCs w:val="26"/>
               </w:rPr>
             </w:pPr>
             <w:r>
               <w:rPr>
                 <w:b/>
-                <w:color w:val="0000FF"/>
                 <w:szCs w:val="26"/>
               </w:rPr>
               <w:t>Diễn giải</w:t>
@@ -1966,43 +2478,37 @@
       <w:tr>
         <w:tc>
           <w:tcPr>
-            <w:tcW w:w="3001" w:type="dxa"/>
-          </w:tcPr>
-          <w:p>
-            <w:pPr>
-              <w:spacing w:line="240" w:lineRule="auto"/>
-              <w:rPr>
-                <w:color w:val="0000FF"/>
-                <w:szCs w:val="26"/>
+            <w:tcW w:w="4508" w:type="dxa"/>
+          </w:tcPr>
+          <w:p>
+            <w:pPr>
+              <w:rPr>
+                <w:lang w:val="en-US"/>
               </w:rPr>
             </w:pPr>
             <w:r>
               <w:rPr>
-                <w:color w:val="0000FF"/>
-                <w:szCs w:val="26"/>
-              </w:rPr>
-              <w:t>UsrCtrlTitle</w:t>
+                <w:lang w:val="en-US"/>
+              </w:rPr>
+              <w:t>User</w:t>
             </w:r>
           </w:p>
         </w:tc>
         <w:tc>
           <w:tcPr>
-            <w:tcW w:w="6463" w:type="dxa"/>
-          </w:tcPr>
-          <w:p>
-            <w:pPr>
-              <w:spacing w:line="240" w:lineRule="auto"/>
-              <w:rPr>
-                <w:color w:val="0000FF"/>
-                <w:szCs w:val="26"/>
+            <w:tcW w:w="4509" w:type="dxa"/>
+          </w:tcPr>
+          <w:p>
+            <w:pPr>
+              <w:rPr>
+                <w:lang w:val="en-US"/>
               </w:rPr>
             </w:pPr>
             <w:r>
               <w:rPr>
-                <w:color w:val="0000FF"/>
-                <w:szCs w:val="26"/>
-              </w:rPr>
-              <w:t>Tiêu đề</w:t>
+                <w:lang w:val="en-US"/>
+              </w:rPr>
+              <w:t>Tập hợp các hàm truy vấn CSDL liên quan đến thông tin người dùng</w:t>
             </w:r>
           </w:p>
         </w:tc>
@@ -2010,43 +2516,37 @@
       <w:tr>
         <w:tc>
           <w:tcPr>
-            <w:tcW w:w="3001" w:type="dxa"/>
-          </w:tcPr>
-          <w:p>
-            <w:pPr>
-              <w:spacing w:line="240" w:lineRule="auto"/>
-              <w:rPr>
-                <w:color w:val="0000FF"/>
-                <w:szCs w:val="26"/>
+            <w:tcW w:w="4508" w:type="dxa"/>
+          </w:tcPr>
+          <w:p>
+            <w:pPr>
+              <w:rPr>
+                <w:lang w:val="en-US"/>
               </w:rPr>
             </w:pPr>
             <w:r>
               <w:rPr>
-                <w:color w:val="0000FF"/>
-                <w:szCs w:val="26"/>
-              </w:rPr>
-              <w:t>LT_BANG</w:t>
+                <w:lang w:val="en-US"/>
+              </w:rPr>
+              <w:t>BaoCao</w:t>
             </w:r>
           </w:p>
         </w:tc>
         <w:tc>
           <w:tcPr>
-            <w:tcW w:w="6463" w:type="dxa"/>
-          </w:tcPr>
-          <w:p>
-            <w:pPr>
-              <w:spacing w:line="240" w:lineRule="auto"/>
-              <w:rPr>
-                <w:color w:val="0000FF"/>
-                <w:szCs w:val="26"/>
+            <w:tcW w:w="4509" w:type="dxa"/>
+          </w:tcPr>
+          <w:p>
+            <w:pPr>
+              <w:rPr>
+                <w:lang w:val="en-US"/>
               </w:rPr>
             </w:pPr>
             <w:r>
               <w:rPr>
-                <w:color w:val="0000FF"/>
-                <w:szCs w:val="26"/>
-              </w:rPr>
-              <w:t>Mở và truy xuất Cơ sở dữ liệu</w:t>
+                <w:lang w:val="en-US"/>
+              </w:rPr>
+              <w:t>Tập hợp các hàm truy vấn CSDL cho thông tin của các báo cáo về tài khoản vi phạm trên trang web</w:t>
             </w:r>
           </w:p>
         </w:tc>
@@ -2054,131 +2554,37 @@
       <w:tr>
         <w:tc>
           <w:tcPr>
-            <w:tcW w:w="3001" w:type="dxa"/>
-          </w:tcPr>
-          <w:p>
-            <w:pPr>
-              <w:spacing w:line="240" w:lineRule="auto"/>
-              <w:rPr>
-                <w:color w:val="0000FF"/>
-                <w:szCs w:val="26"/>
+            <w:tcW w:w="4508" w:type="dxa"/>
+          </w:tcPr>
+          <w:p>
+            <w:pPr>
+              <w:rPr>
+                <w:lang w:val="en-US"/>
               </w:rPr>
             </w:pPr>
             <w:r>
               <w:rPr>
-                <w:color w:val="0000FF"/>
-                <w:szCs w:val="26"/>
-              </w:rPr>
-              <w:t>LT_DLL</w:t>
+                <w:lang w:val="en-US"/>
+              </w:rPr>
+              <w:t>TuSach</w:t>
             </w:r>
           </w:p>
         </w:tc>
         <w:tc>
           <w:tcPr>
-            <w:tcW w:w="6463" w:type="dxa"/>
-          </w:tcPr>
-          <w:p>
-            <w:pPr>
-              <w:spacing w:line="240" w:lineRule="auto"/>
-              <w:rPr>
-                <w:color w:val="0000FF"/>
-                <w:szCs w:val="26"/>
+            <w:tcW w:w="4509" w:type="dxa"/>
+          </w:tcPr>
+          <w:p>
+            <w:pPr>
+              <w:rPr>
+                <w:lang w:val="en-US"/>
               </w:rPr>
             </w:pPr>
             <w:r>
               <w:rPr>
-                <w:color w:val="0000FF"/>
-                <w:szCs w:val="26"/>
-              </w:rPr>
-              <w:t>Mở và truy xuất DLL</w:t>
-            </w:r>
-          </w:p>
-        </w:tc>
-      </w:tr>
-      <w:tr>
-        <w:tc>
-          <w:tcPr>
-            <w:tcW w:w="3001" w:type="dxa"/>
-          </w:tcPr>
-          <w:p>
-            <w:pPr>
-              <w:spacing w:line="240" w:lineRule="auto"/>
-              <w:rPr>
-                <w:color w:val="0000FF"/>
-                <w:szCs w:val="26"/>
-              </w:rPr>
-            </w:pPr>
-            <w:r>
-              <w:rPr>
-                <w:color w:val="0000FF"/>
-                <w:szCs w:val="26"/>
-              </w:rPr>
-              <w:t>LT_KetNoi</w:t>
-            </w:r>
-          </w:p>
-        </w:tc>
-        <w:tc>
-          <w:tcPr>
-            <w:tcW w:w="6463" w:type="dxa"/>
-          </w:tcPr>
-          <w:p>
-            <w:pPr>
-              <w:spacing w:line="240" w:lineRule="auto"/>
-              <w:rPr>
-                <w:color w:val="0000FF"/>
-                <w:szCs w:val="26"/>
-              </w:rPr>
-            </w:pPr>
-            <w:r>
-              <w:rPr>
-                <w:color w:val="0000FF"/>
-                <w:szCs w:val="26"/>
-              </w:rPr>
-              <w:t>Gửi các request GET và POST</w:t>
-            </w:r>
-          </w:p>
-        </w:tc>
-      </w:tr>
-      <w:tr>
-        <w:tc>
-          <w:tcPr>
-            <w:tcW w:w="3001" w:type="dxa"/>
-          </w:tcPr>
-          <w:p>
-            <w:pPr>
-              <w:spacing w:line="240" w:lineRule="auto"/>
-              <w:rPr>
-                <w:color w:val="0000FF"/>
-                <w:szCs w:val="26"/>
-              </w:rPr>
-            </w:pPr>
-            <w:r>
-              <w:rPr>
-                <w:color w:val="0000FF"/>
-                <w:szCs w:val="26"/>
-              </w:rPr>
-              <w:t>LT_XML</w:t>
-            </w:r>
-          </w:p>
-        </w:tc>
-        <w:tc>
-          <w:tcPr>
-            <w:tcW w:w="6463" w:type="dxa"/>
-          </w:tcPr>
-          <w:p>
-            <w:pPr>
-              <w:spacing w:line="240" w:lineRule="auto"/>
-              <w:rPr>
-                <w:color w:val="0000FF"/>
-                <w:szCs w:val="26"/>
-              </w:rPr>
-            </w:pPr>
-            <w:r>
-              <w:rPr>
-                <w:color w:val="0000FF"/>
-                <w:szCs w:val="26"/>
-              </w:rPr>
-              <w:t>Mở và truy xuất XML</w:t>
+                <w:lang w:val="en-US"/>
+              </w:rPr>
+              <w:t>Chứa các hàm xử lý và truy vấn dữ liệu từ CSDL XML liên quan đến tủ sách và sách trên trang web. Các hàm ở lớp này được sử dụng bởi lớp CONTROLLER trong mô hình MVC</w:t>
             </w:r>
           </w:p>
         </w:tc>
@@ -2187,93 +2593,504 @@
     <w:p>
       <w:pPr>
         <w:rPr>
-          <w:i/>
+          <w:lang w:val="en-US"/>
         </w:rPr>
       </w:pPr>
     </w:p>
     <w:p>
       <w:pPr>
-        <w:spacing w:line="360" w:lineRule="auto"/>
-        <w:jc w:val="both"/>
-        <w:rPr>
-          <w:b/>
-          <w:i/>
-          <w:color w:val="0000FF"/>
-          <w:u w:val="single"/>
-        </w:rPr>
-      </w:pPr>
+        <w:pStyle w:val="Heading2"/>
+        <w:rPr>
+          <w:lang w:val="en-US"/>
+        </w:rPr>
+      </w:pPr>
+      <w:bookmarkStart w:id="6" w:name="_Toc517048749"/>
+      <w:r>
+        <w:rPr>
+          <w:lang w:val="en-US"/>
+        </w:rPr>
+        <w:t>Controller</w:t>
+      </w:r>
+      <w:bookmarkEnd w:id="6"/>
     </w:p>
     <w:p>
       <w:pPr>
-        <w:pStyle w:val="ListParagraph"/>
-        <w:numPr>
-          <w:ilvl w:val="0"/>
-          <w:numId w:val="37"/>
-        </w:numPr>
-        <w:spacing w:line="360" w:lineRule="auto"/>
-        <w:jc w:val="both"/>
-        <w:rPr>
-          <w:b/>
-          <w:i/>
-        </w:rPr>
+        <w:keepNext/>
       </w:pPr>
       <w:r>
         <w:rPr>
-          <w:b/>
-          <w:i/>
-          <w:color w:val="0000FF"/>
-          <w:lang w:val="en-US"/>
-        </w:rPr>
-        <w:t>Model</w:t>
+          <w:noProof/>
+          <w:lang w:val="en-US"/>
+        </w:rPr>
+        <w:drawing>
+          <wp:inline distT="0" distB="0" distL="0" distR="0">
+            <wp:extent cx="5732145" cy="1258570"/>
+            <wp:effectExtent l="0" t="0" r="1905" b="0"/>
+            <wp:docPr id="4" name="Picture 4"/>
+            <wp:cNvGraphicFramePr>
+              <a:graphicFrameLocks xmlns:a="http://schemas.openxmlformats.org/drawingml/2006/main" noChangeAspect="1"/>
+            </wp:cNvGraphicFramePr>
+            <a:graphic xmlns:a="http://schemas.openxmlformats.org/drawingml/2006/main">
+              <a:graphicData uri="http://schemas.openxmlformats.org/drawingml/2006/picture">
+                <pic:pic xmlns:pic="http://schemas.openxmlformats.org/drawingml/2006/picture">
+                  <pic:nvPicPr>
+                    <pic:cNvPr id="4" name="controller.png"/>
+                    <pic:cNvPicPr/>
+                  </pic:nvPicPr>
+                  <pic:blipFill>
+                    <a:blip r:embed="rId11">
+                      <a:extLst>
+                        <a:ext uri="{28A0092B-C50C-407E-A947-70E740481C1C}">
+                          <a14:useLocalDpi xmlns:a14="http://schemas.microsoft.com/office/drawing/2010/main" val="0"/>
+                        </a:ext>
+                      </a:extLst>
+                    </a:blip>
+                    <a:stretch>
+                      <a:fillRect/>
+                    </a:stretch>
+                  </pic:blipFill>
+                  <pic:spPr>
+                    <a:xfrm>
+                      <a:off x="0" y="0"/>
+                      <a:ext cx="5732145" cy="1258570"/>
+                    </a:xfrm>
+                    <a:prstGeom prst="rect">
+                      <a:avLst/>
+                    </a:prstGeom>
+                  </pic:spPr>
+                </pic:pic>
+              </a:graphicData>
+            </a:graphic>
+          </wp:inline>
+        </w:drawing>
       </w:r>
     </w:p>
     <w:p>
       <w:pPr>
-        <w:pStyle w:val="ListParagraph"/>
-        <w:numPr>
-          <w:ilvl w:val="0"/>
-          <w:numId w:val="37"/>
-        </w:numPr>
-        <w:spacing w:line="360" w:lineRule="auto"/>
-        <w:jc w:val="both"/>
-        <w:rPr>
-          <w:b/>
-          <w:i/>
+        <w:pStyle w:val="Caption"/>
+        <w:jc w:val="center"/>
+        <w:rPr>
+          <w:color w:val="auto"/>
+          <w:lang w:val="en-US"/>
         </w:rPr>
       </w:pPr>
       <w:r>
         <w:rPr>
-          <w:b/>
-          <w:i/>
-          <w:color w:val="0000FF"/>
-          <w:lang w:val="en-US"/>
-        </w:rPr>
-        <w:t>Controller</w:t>
+          <w:color w:val="auto"/>
+        </w:rPr>
+        <w:t xml:space="preserve">Hình </w:t>
+      </w:r>
+      <w:r>
+        <w:rPr>
+          <w:color w:val="auto"/>
+        </w:rPr>
+        <w:fldChar w:fldCharType="begin"/>
+      </w:r>
+      <w:r>
+        <w:rPr>
+          <w:color w:val="auto"/>
+        </w:rPr>
+        <w:instrText xml:space="preserve"> SEQ Hình \* ARABIC </w:instrText>
+      </w:r>
+      <w:r>
+        <w:rPr>
+          <w:color w:val="auto"/>
+        </w:rPr>
+        <w:fldChar w:fldCharType="separate"/>
+      </w:r>
+      <w:r>
+        <w:rPr>
+          <w:noProof/>
+          <w:color w:val="auto"/>
+        </w:rPr>
+        <w:t>3</w:t>
+      </w:r>
+      <w:r>
+        <w:rPr>
+          <w:color w:val="auto"/>
+        </w:rPr>
+        <w:fldChar w:fldCharType="end"/>
+      </w:r>
+      <w:r>
+        <w:rPr>
+          <w:color w:val="auto"/>
+        </w:rPr>
+        <w:t xml:space="preserve">Sơ đồ lớp của </w:t>
+      </w:r>
+      <w:r>
+        <w:rPr>
+          <w:color w:val="auto"/>
+          <w:lang w:val="en-US"/>
+        </w:rPr>
+        <w:t>CONTROLLER</w:t>
       </w:r>
     </w:p>
     <w:p>
       <w:pPr>
-        <w:pStyle w:val="ListParagraph"/>
-        <w:numPr>
-          <w:ilvl w:val="0"/>
-          <w:numId w:val="37"/>
-        </w:numPr>
-        <w:spacing w:line="360" w:lineRule="auto"/>
-        <w:jc w:val="both"/>
-        <w:rPr>
-          <w:b/>
-          <w:i/>
-        </w:rPr>
-      </w:pPr>
+        <w:rPr>
+          <w:lang w:val="en-US"/>
+        </w:rPr>
+      </w:pPr>
+    </w:p>
+    <w:tbl>
+      <w:tblPr>
+        <w:tblStyle w:val="TableGrid"/>
+        <w:tblW w:w="0" w:type="auto"/>
+        <w:tblLook w:val="04A0" w:firstRow="1" w:lastRow="0" w:firstColumn="1" w:lastColumn="0" w:noHBand="0" w:noVBand="1"/>
+      </w:tblPr>
+      <w:tblGrid>
+        <w:gridCol w:w="4508"/>
+        <w:gridCol w:w="4509"/>
+      </w:tblGrid>
+      <w:tr>
+        <w:tc>
+          <w:tcPr>
+            <w:tcW w:w="4508" w:type="dxa"/>
+          </w:tcPr>
+          <w:p>
+            <w:pPr>
+              <w:spacing w:line="240" w:lineRule="auto"/>
+              <w:jc w:val="center"/>
+              <w:rPr>
+                <w:b/>
+                <w:szCs w:val="26"/>
+                <w:lang w:val="en-US"/>
+              </w:rPr>
+            </w:pPr>
+            <w:r>
+              <w:rPr>
+                <w:b/>
+                <w:szCs w:val="26"/>
+                <w:lang w:val="en-US"/>
+              </w:rPr>
+              <w:t>Thành phần</w:t>
+            </w:r>
+          </w:p>
+        </w:tc>
+        <w:tc>
+          <w:tcPr>
+            <w:tcW w:w="4509" w:type="dxa"/>
+          </w:tcPr>
+          <w:p>
+            <w:pPr>
+              <w:spacing w:line="240" w:lineRule="auto"/>
+              <w:jc w:val="center"/>
+              <w:rPr>
+                <w:b/>
+                <w:szCs w:val="26"/>
+              </w:rPr>
+            </w:pPr>
+            <w:r>
+              <w:rPr>
+                <w:b/>
+                <w:szCs w:val="26"/>
+              </w:rPr>
+              <w:t>Diễn giải</w:t>
+            </w:r>
+          </w:p>
+        </w:tc>
+      </w:tr>
+      <w:tr>
+        <w:tc>
+          <w:tcPr>
+            <w:tcW w:w="4508" w:type="dxa"/>
+          </w:tcPr>
+          <w:p>
+            <w:pPr>
+              <w:rPr>
+                <w:lang w:val="en-US"/>
+              </w:rPr>
+            </w:pPr>
+            <w:r>
+              <w:rPr>
+                <w:lang w:val="en-US"/>
+              </w:rPr>
+              <w:t>User</w:t>
+            </w:r>
+          </w:p>
+        </w:tc>
+        <w:tc>
+          <w:tcPr>
+            <w:tcW w:w="4509" w:type="dxa"/>
+          </w:tcPr>
+          <w:p>
+            <w:pPr>
+              <w:rPr>
+                <w:lang w:val="en-US"/>
+              </w:rPr>
+            </w:pPr>
+            <w:r>
+              <w:rPr>
+                <w:lang w:val="en-US"/>
+              </w:rPr>
+              <w:t>Tập hợp các hàm xử lý liên quan đến tài khoản và thông tin cá nhân của người dùng trên website</w:t>
+            </w:r>
+          </w:p>
+        </w:tc>
+      </w:tr>
+      <w:tr>
+        <w:tc>
+          <w:tcPr>
+            <w:tcW w:w="4508" w:type="dxa"/>
+          </w:tcPr>
+          <w:p>
+            <w:pPr>
+              <w:rPr>
+                <w:lang w:val="en-US"/>
+              </w:rPr>
+            </w:pPr>
+            <w:r>
+              <w:rPr>
+                <w:lang w:val="en-US"/>
+              </w:rPr>
+              <w:t>Request&amp;History</w:t>
+            </w:r>
+          </w:p>
+        </w:tc>
+        <w:tc>
+          <w:tcPr>
+            <w:tcW w:w="4509" w:type="dxa"/>
+          </w:tcPr>
+          <w:p>
+            <w:pPr>
+              <w:rPr>
+                <w:lang w:val="en-US"/>
+              </w:rPr>
+            </w:pPr>
+            <w:r>
+              <w:rPr>
+                <w:lang w:val="en-US"/>
+              </w:rPr>
+              <w:t>Tập hợp các hàm xử lý việc mượn sách, ghi nhận lịch sử và tạo yêu cầu mượn…</w:t>
+            </w:r>
+          </w:p>
+        </w:tc>
+      </w:tr>
+      <w:tr>
+        <w:tc>
+          <w:tcPr>
+            <w:tcW w:w="4508" w:type="dxa"/>
+          </w:tcPr>
+          <w:p>
+            <w:pPr>
+              <w:rPr>
+                <w:lang w:val="en-US"/>
+              </w:rPr>
+            </w:pPr>
+            <w:r>
+              <w:rPr>
+                <w:lang w:val="en-US"/>
+              </w:rPr>
+              <w:t>Bookshelf</w:t>
+            </w:r>
+          </w:p>
+        </w:tc>
+        <w:tc>
+          <w:tcPr>
+            <w:tcW w:w="4509" w:type="dxa"/>
+          </w:tcPr>
+          <w:p>
+            <w:pPr>
+              <w:rPr>
+                <w:lang w:val="en-US"/>
+              </w:rPr>
+            </w:pPr>
+            <w:r>
+              <w:rPr>
+                <w:lang w:val="en-US"/>
+              </w:rPr>
+              <w:t>Chứa các hàm về lấy thông tin tủ sách từ CSDL và xử lý dữ liệu về dạng thích hợp với các hàm ở lớp VIEW</w:t>
+            </w:r>
+            <w:r>
+              <w:rPr>
+                <w:lang w:val="en-US"/>
+              </w:rPr>
+              <w:t xml:space="preserve"> trong mô hình MVC</w:t>
+            </w:r>
+          </w:p>
+        </w:tc>
+      </w:tr>
+      <w:tr>
+        <w:tc>
+          <w:tcPr>
+            <w:tcW w:w="4508" w:type="dxa"/>
+          </w:tcPr>
+          <w:p>
+            <w:pPr>
+              <w:rPr>
+                <w:lang w:val="en-US"/>
+              </w:rPr>
+            </w:pPr>
+            <w:r>
+              <w:rPr>
+                <w:lang w:val="en-US"/>
+              </w:rPr>
+              <w:t>Book</w:t>
+            </w:r>
+          </w:p>
+        </w:tc>
+        <w:tc>
+          <w:tcPr>
+            <w:tcW w:w="4509" w:type="dxa"/>
+          </w:tcPr>
+          <w:p>
+            <w:pPr>
+              <w:rPr>
+                <w:lang w:val="en-US"/>
+              </w:rPr>
+            </w:pPr>
+            <w:r>
+              <w:rPr>
+                <w:lang w:val="en-US"/>
+              </w:rPr>
+              <w:t>Gồm các hàm liên quan đến việc xử lý dữ liệu từ MODEL đẩy lên sang dạng thích hợp cho các hàm ở lớp VIEW</w:t>
+            </w:r>
+          </w:p>
+        </w:tc>
+      </w:tr>
+    </w:tbl>
+    <w:p>
+      <w:pPr>
+        <w:rPr>
+          <w:lang w:val="en-US"/>
+        </w:rPr>
+      </w:pPr>
+    </w:p>
+    <w:p>
+      <w:pPr>
+        <w:pStyle w:val="Heading2"/>
+        <w:rPr>
+          <w:lang w:val="en-US"/>
+        </w:rPr>
+      </w:pPr>
+      <w:bookmarkStart w:id="7" w:name="_Toc517048750"/>
       <w:r>
         <w:rPr>
-          <w:b/>
-          <w:i/>
-          <w:color w:val="0000FF"/>
           <w:lang w:val="en-US"/>
         </w:rPr>
         <w:t>View</w:t>
       </w:r>
+      <w:bookmarkEnd w:id="7"/>
+    </w:p>
+    <w:p>
+      <w:pPr>
+        <w:keepNext/>
+      </w:pPr>
+      <w:r>
+        <w:rPr>
+          <w:noProof/>
+          <w:lang w:val="en-US"/>
+        </w:rPr>
+        <w:drawing>
+          <wp:inline distT="0" distB="0" distL="0" distR="0">
+            <wp:extent cx="5732145" cy="4046855"/>
+            <wp:effectExtent l="0" t="0" r="1905" b="0"/>
+            <wp:docPr id="9" name="Picture 9"/>
+            <wp:cNvGraphicFramePr>
+              <a:graphicFrameLocks xmlns:a="http://schemas.openxmlformats.org/drawingml/2006/main" noChangeAspect="1"/>
+            </wp:cNvGraphicFramePr>
+            <a:graphic xmlns:a="http://schemas.openxmlformats.org/drawingml/2006/main">
+              <a:graphicData uri="http://schemas.openxmlformats.org/drawingml/2006/picture">
+                <pic:pic xmlns:pic="http://schemas.openxmlformats.org/drawingml/2006/picture">
+                  <pic:nvPicPr>
+                    <pic:cNvPr id="0" name="Picture 1"/>
+                    <pic:cNvPicPr>
+                      <a:picLocks noChangeAspect="1" noChangeArrowheads="1"/>
+                    </pic:cNvPicPr>
+                  </pic:nvPicPr>
+                  <pic:blipFill>
+                    <a:blip r:embed="rId12">
+                      <a:extLst>
+                        <a:ext uri="{28A0092B-C50C-407E-A947-70E740481C1C}">
+                          <a14:useLocalDpi xmlns:a14="http://schemas.microsoft.com/office/drawing/2010/main" val="0"/>
+                        </a:ext>
+                      </a:extLst>
+                    </a:blip>
+                    <a:srcRect/>
+                    <a:stretch>
+                      <a:fillRect/>
+                    </a:stretch>
+                  </pic:blipFill>
+                  <pic:spPr bwMode="auto">
+                    <a:xfrm>
+                      <a:off x="0" y="0"/>
+                      <a:ext cx="5732145" cy="4046855"/>
+                    </a:xfrm>
+                    <a:prstGeom prst="rect">
+                      <a:avLst/>
+                    </a:prstGeom>
+                    <a:noFill/>
+                    <a:ln>
+                      <a:noFill/>
+                    </a:ln>
+                  </pic:spPr>
+                </pic:pic>
+              </a:graphicData>
+            </a:graphic>
+          </wp:inline>
+        </w:drawing>
+      </w:r>
+    </w:p>
+    <w:p>
+      <w:pPr>
+        <w:pStyle w:val="Caption"/>
+        <w:jc w:val="center"/>
+        <w:rPr>
+          <w:color w:val="auto"/>
+          <w:lang w:val="en-US"/>
+        </w:rPr>
+      </w:pPr>
+      <w:r>
+        <w:rPr>
+          <w:color w:val="auto"/>
+        </w:rPr>
+        <w:t xml:space="preserve">Hình </w:t>
+      </w:r>
+      <w:r>
+        <w:rPr>
+          <w:color w:val="auto"/>
+        </w:rPr>
+        <w:fldChar w:fldCharType="begin"/>
+      </w:r>
+      <w:r>
+        <w:rPr>
+          <w:color w:val="auto"/>
+        </w:rPr>
+        <w:instrText xml:space="preserve"> SEQ Hình \* ARABIC </w:instrText>
+      </w:r>
+      <w:r>
+        <w:rPr>
+          <w:color w:val="auto"/>
+        </w:rPr>
+        <w:fldChar w:fldCharType="separate"/>
+      </w:r>
+      <w:r>
+        <w:rPr>
+          <w:noProof/>
+          <w:color w:val="auto"/>
+        </w:rPr>
+        <w:t>4</w:t>
+      </w:r>
+      <w:r>
+        <w:rPr>
+          <w:color w:val="auto"/>
+        </w:rPr>
+        <w:fldChar w:fldCharType="end"/>
+      </w:r>
+      <w:r>
+        <w:rPr>
+          <w:color w:val="auto"/>
+          <w:lang w:val="en-US"/>
+        </w:rPr>
+        <w:t xml:space="preserve"> Sơ đồ lớp của VIEW</w:t>
+      </w:r>
+    </w:p>
+    <w:p>
+      <w:pPr>
+        <w:rPr>
+          <w:lang w:val="en-US"/>
+        </w:rPr>
+      </w:pPr>
     </w:p>
     <w:tbl>
       <w:tblPr>
@@ -2298,7 +3115,6 @@
               <w:jc w:val="center"/>
               <w:rPr>
                 <w:b/>
-                <w:color w:val="0000FF"/>
                 <w:szCs w:val="26"/>
                 <w:lang w:val="en-US"/>
               </w:rPr>
@@ -2306,7 +3122,6 @@
             <w:r>
               <w:rPr>
                 <w:b/>
-                <w:color w:val="0000FF"/>
                 <w:szCs w:val="26"/>
                 <w:lang w:val="en-US"/>
               </w:rPr>
@@ -2324,14 +3139,12 @@
               <w:jc w:val="center"/>
               <w:rPr>
                 <w:b/>
-                <w:color w:val="0000FF"/>
                 <w:szCs w:val="26"/>
               </w:rPr>
             </w:pPr>
             <w:r>
               <w:rPr>
                 <w:b/>
-                <w:color w:val="0000FF"/>
                 <w:szCs w:val="26"/>
               </w:rPr>
               <w:t>Diễn giải</w:t>
@@ -2349,14 +3162,12 @@
             <w:pPr>
               <w:spacing w:line="240" w:lineRule="auto"/>
               <w:rPr>
-                <w:color w:val="0000FF"/>
                 <w:szCs w:val="26"/>
                 <w:lang w:val="en-US"/>
               </w:rPr>
             </w:pPr>
             <w:r>
               <w:rPr>
-                <w:color w:val="0000FF"/>
                 <w:szCs w:val="26"/>
                 <w:lang w:val="en-US"/>
               </w:rPr>
@@ -2372,14 +3183,12 @@
             <w:pPr>
               <w:spacing w:line="240" w:lineRule="auto"/>
               <w:rPr>
-                <w:color w:val="0000FF"/>
                 <w:szCs w:val="26"/>
                 <w:lang w:val="en-US"/>
               </w:rPr>
             </w:pPr>
             <w:r>
               <w:rPr>
-                <w:color w:val="0000FF"/>
                 <w:szCs w:val="26"/>
                 <w:lang w:val="en-US"/>
               </w:rPr>
@@ -2395,14 +3204,12 @@
             <w:pPr>
               <w:spacing w:line="240" w:lineRule="auto"/>
               <w:rPr>
-                <w:color w:val="0000FF"/>
                 <w:szCs w:val="26"/>
                 <w:lang w:val="en-US"/>
               </w:rPr>
             </w:pPr>
             <w:r>
               <w:rPr>
-                <w:color w:val="0000FF"/>
                 <w:szCs w:val="26"/>
                 <w:lang w:val="en-US"/>
               </w:rPr>
@@ -2410,14 +3217,11 @@
             </w:r>
             <w:r>
               <w:rPr>
-                <w:color w:val="0000FF"/>
                 <w:szCs w:val="26"/>
                 <w:lang w:val="en-US"/>
               </w:rPr>
               <w:t>.</w:t>
             </w:r>
-            <w:bookmarkStart w:id="4" w:name="_GoBack"/>
-            <w:bookmarkEnd w:id="4"/>
           </w:p>
         </w:tc>
       </w:tr>
@@ -2431,7 +3235,6 @@
             <w:pPr>
               <w:spacing w:line="240" w:lineRule="auto"/>
               <w:rPr>
-                <w:color w:val="0000FF"/>
                 <w:szCs w:val="26"/>
                 <w:lang w:val="en-US"/>
               </w:rPr>
@@ -2446,14 +3249,12 @@
             <w:pPr>
               <w:spacing w:line="240" w:lineRule="auto"/>
               <w:rPr>
-                <w:color w:val="0000FF"/>
                 <w:szCs w:val="26"/>
                 <w:lang w:val="en-US"/>
               </w:rPr>
             </w:pPr>
             <w:r>
               <w:rPr>
-                <w:color w:val="0000FF"/>
                 <w:szCs w:val="26"/>
                 <w:lang w:val="en-US"/>
               </w:rPr>
@@ -2469,14 +3270,12 @@
             <w:pPr>
               <w:spacing w:line="240" w:lineRule="auto"/>
               <w:rPr>
-                <w:color w:val="0000FF"/>
                 <w:szCs w:val="26"/>
                 <w:lang w:val="en-US"/>
               </w:rPr>
             </w:pPr>
             <w:r>
               <w:rPr>
-                <w:color w:val="0000FF"/>
                 <w:szCs w:val="26"/>
                 <w:lang w:val="en-US"/>
               </w:rPr>
@@ -2484,7 +3283,6 @@
             </w:r>
             <w:r>
               <w:rPr>
-                <w:color w:val="0000FF"/>
                 <w:szCs w:val="26"/>
                 <w:lang w:val="en-US"/>
               </w:rPr>
@@ -2503,7 +3301,6 @@
             <w:pPr>
               <w:spacing w:line="240" w:lineRule="auto"/>
               <w:rPr>
-                <w:color w:val="0000FF"/>
                 <w:szCs w:val="26"/>
                 <w:lang w:val="en-US"/>
               </w:rPr>
@@ -2518,14 +3315,12 @@
             <w:pPr>
               <w:spacing w:line="240" w:lineRule="auto"/>
               <w:rPr>
-                <w:color w:val="0000FF"/>
                 <w:szCs w:val="26"/>
                 <w:lang w:val="en-US"/>
               </w:rPr>
             </w:pPr>
             <w:r>
               <w:rPr>
-                <w:color w:val="0000FF"/>
                 <w:szCs w:val="26"/>
                 <w:lang w:val="en-US"/>
               </w:rPr>
@@ -2541,14 +3336,12 @@
             <w:pPr>
               <w:spacing w:line="240" w:lineRule="auto"/>
               <w:rPr>
-                <w:color w:val="0000FF"/>
                 <w:szCs w:val="26"/>
                 <w:lang w:val="en-US"/>
               </w:rPr>
             </w:pPr>
             <w:r>
               <w:rPr>
-                <w:color w:val="0000FF"/>
                 <w:szCs w:val="26"/>
                 <w:lang w:val="en-US"/>
               </w:rPr>
@@ -2567,7 +3360,6 @@
             <w:pPr>
               <w:spacing w:line="240" w:lineRule="auto"/>
               <w:rPr>
-                <w:color w:val="0000FF"/>
                 <w:szCs w:val="26"/>
                 <w:lang w:val="en-US"/>
               </w:rPr>
@@ -2582,14 +3374,12 @@
             <w:pPr>
               <w:spacing w:line="240" w:lineRule="auto"/>
               <w:rPr>
-                <w:color w:val="0000FF"/>
                 <w:szCs w:val="26"/>
                 <w:lang w:val="en-US"/>
               </w:rPr>
             </w:pPr>
             <w:r>
               <w:rPr>
-                <w:color w:val="0000FF"/>
                 <w:szCs w:val="26"/>
                 <w:lang w:val="en-US"/>
               </w:rPr>
@@ -2605,14 +3395,12 @@
             <w:pPr>
               <w:spacing w:line="240" w:lineRule="auto"/>
               <w:rPr>
-                <w:color w:val="0000FF"/>
                 <w:szCs w:val="26"/>
                 <w:lang w:val="en-US"/>
               </w:rPr>
             </w:pPr>
             <w:r>
               <w:rPr>
-                <w:color w:val="0000FF"/>
                 <w:szCs w:val="26"/>
                 <w:lang w:val="en-US"/>
               </w:rPr>
@@ -2631,7 +3419,6 @@
             <w:pPr>
               <w:spacing w:line="240" w:lineRule="auto"/>
               <w:rPr>
-                <w:color w:val="0000FF"/>
                 <w:szCs w:val="26"/>
                 <w:lang w:val="en-US"/>
               </w:rPr>
@@ -2646,14 +3433,12 @@
             <w:pPr>
               <w:spacing w:line="240" w:lineRule="auto"/>
               <w:rPr>
-                <w:color w:val="0000FF"/>
                 <w:szCs w:val="26"/>
                 <w:lang w:val="en-US"/>
               </w:rPr>
             </w:pPr>
             <w:r>
               <w:rPr>
-                <w:color w:val="0000FF"/>
                 <w:szCs w:val="26"/>
                 <w:lang w:val="en-US"/>
               </w:rPr>
@@ -2669,14 +3454,12 @@
             <w:pPr>
               <w:spacing w:line="240" w:lineRule="auto"/>
               <w:rPr>
-                <w:color w:val="0000FF"/>
                 <w:szCs w:val="26"/>
                 <w:lang w:val="en-US"/>
               </w:rPr>
             </w:pPr>
             <w:r>
               <w:rPr>
-                <w:color w:val="0000FF"/>
                 <w:szCs w:val="26"/>
                 <w:lang w:val="en-US"/>
               </w:rPr>
@@ -2695,7 +3478,6 @@
             <w:pPr>
               <w:spacing w:line="240" w:lineRule="auto"/>
               <w:rPr>
-                <w:color w:val="0000FF"/>
                 <w:szCs w:val="26"/>
                 <w:lang w:val="en-US"/>
               </w:rPr>
@@ -2710,14 +3492,12 @@
             <w:pPr>
               <w:spacing w:line="240" w:lineRule="auto"/>
               <w:rPr>
-                <w:color w:val="0000FF"/>
                 <w:szCs w:val="26"/>
                 <w:lang w:val="en-US"/>
               </w:rPr>
             </w:pPr>
             <w:r>
               <w:rPr>
-                <w:color w:val="0000FF"/>
                 <w:szCs w:val="26"/>
                 <w:lang w:val="en-US"/>
               </w:rPr>
@@ -2733,14 +3513,12 @@
             <w:pPr>
               <w:spacing w:line="240" w:lineRule="auto"/>
               <w:rPr>
-                <w:color w:val="0000FF"/>
                 <w:szCs w:val="26"/>
                 <w:lang w:val="en-US"/>
               </w:rPr>
             </w:pPr>
             <w:r>
               <w:rPr>
-                <w:color w:val="0000FF"/>
                 <w:szCs w:val="26"/>
                 <w:lang w:val="en-US"/>
               </w:rPr>
@@ -2759,7 +3537,6 @@
             <w:pPr>
               <w:spacing w:line="240" w:lineRule="auto"/>
               <w:rPr>
-                <w:color w:val="0000FF"/>
                 <w:szCs w:val="26"/>
                 <w:lang w:val="en-US"/>
               </w:rPr>
@@ -2774,14 +3551,12 @@
             <w:pPr>
               <w:spacing w:line="240" w:lineRule="auto"/>
               <w:rPr>
-                <w:color w:val="0000FF"/>
                 <w:szCs w:val="26"/>
                 <w:lang w:val="en-US"/>
               </w:rPr>
             </w:pPr>
             <w:r>
               <w:rPr>
-                <w:color w:val="0000FF"/>
                 <w:szCs w:val="26"/>
                 <w:lang w:val="en-US"/>
               </w:rPr>
@@ -2797,14 +3572,12 @@
             <w:pPr>
               <w:spacing w:line="240" w:lineRule="auto"/>
               <w:rPr>
-                <w:color w:val="0000FF"/>
                 <w:szCs w:val="26"/>
                 <w:lang w:val="en-US"/>
               </w:rPr>
             </w:pPr>
             <w:r>
               <w:rPr>
-                <w:color w:val="0000FF"/>
                 <w:szCs w:val="26"/>
                 <w:lang w:val="en-US"/>
               </w:rPr>
@@ -2823,14 +3596,12 @@
             <w:pPr>
               <w:spacing w:line="240" w:lineRule="auto"/>
               <w:rPr>
-                <w:color w:val="0000FF"/>
                 <w:szCs w:val="26"/>
                 <w:lang w:val="en-US"/>
               </w:rPr>
             </w:pPr>
             <w:r>
               <w:rPr>
-                <w:color w:val="0000FF"/>
                 <w:szCs w:val="26"/>
                 <w:lang w:val="en-US"/>
               </w:rPr>
@@ -2846,14 +3617,12 @@
             <w:pPr>
               <w:spacing w:line="240" w:lineRule="auto"/>
               <w:rPr>
-                <w:color w:val="0000FF"/>
                 <w:szCs w:val="26"/>
                 <w:lang w:val="en-US"/>
               </w:rPr>
             </w:pPr>
             <w:r>
               <w:rPr>
-                <w:color w:val="0000FF"/>
                 <w:szCs w:val="26"/>
                 <w:lang w:val="en-US"/>
               </w:rPr>
@@ -2885,8 +3654,8 @@
       </w:pPr>
     </w:p>
     <w:sectPr>
-      <w:headerReference w:type="default" r:id="rId11"/>
-      <w:footerReference w:type="default" r:id="rId12"/>
+      <w:headerReference w:type="default" r:id="rId13"/>
+      <w:footerReference w:type="default" r:id="rId14"/>
       <w:pgSz w:w="11907" w:h="16839" w:code="9"/>
       <w:pgMar w:top="1440" w:right="1440" w:bottom="1440" w:left="1440" w:header="720" w:footer="720" w:gutter="0"/>
       <w:pgNumType w:start="1"/>
@@ -3611,16 +4380,14 @@
           <w:pPr>
             <w:pStyle w:val="Header"/>
             <w:rPr>
-              <w:color w:val="0000FF"/>
               <w:lang w:val="en-US"/>
             </w:rPr>
           </w:pPr>
           <w:r>
             <w:rPr>
-              <w:color w:val="0000FF"/>
               <w:lang w:val="en-US"/>
             </w:rPr>
-            <w:t>Quản lý tủ sách</w:t>
+            <w:t>Website tủ sách online BookExchange</w:t>
           </w:r>
         </w:p>
       </w:tc>
@@ -3644,10 +4411,15 @@
           </w:r>
           <w:r>
             <w:rPr>
-              <w:color w:val="0000FF"/>
               <w:lang w:val="en-US"/>
             </w:rPr>
-            <w:t>1.0</w:t>
+            <w:t>1.</w:t>
+          </w:r>
+          <w:r>
+            <w:rPr>
+              <w:lang w:val="en-US"/>
+            </w:rPr>
+            <w:t>1</w:t>
           </w:r>
         </w:p>
       </w:tc>
@@ -3699,10 +4471,21 @@
           </w:r>
           <w:r>
             <w:rPr>
-              <w:color w:val="0000FF"/>
               <w:lang w:val="en-US"/>
             </w:rPr>
-            <w:t>13/06/2018</w:t>
+            <w:t>1</w:t>
+          </w:r>
+          <w:r>
+            <w:rPr>
+              <w:lang w:val="en-US"/>
+            </w:rPr>
+            <w:t>7</w:t>
+          </w:r>
+          <w:r>
+            <w:rPr>
+              <w:lang w:val="en-US"/>
+            </w:rPr>
+            <w:t>/06/2018</w:t>
           </w:r>
         </w:p>
       </w:tc>
@@ -4858,6 +5641,119 @@
     </w:lvl>
   </w:abstractNum>
   <w:abstractNum w:abstractNumId="30" w15:restartNumberingAfterBreak="0">
+    <w:nsid w:val="76A7348C"/>
+    <w:multiLevelType w:val="hybridMultilevel"/>
+    <w:tmpl w:val="1B1663CC"/>
+    <w:lvl w:ilvl="0" w:tplc="04090001">
+      <w:start w:val="1"/>
+      <w:numFmt w:val="bullet"/>
+      <w:lvlText w:val=""/>
+      <w:lvlJc w:val="left"/>
+      <w:pPr>
+        <w:ind w:left="720" w:hanging="360"/>
+      </w:pPr>
+      <w:rPr>
+        <w:rFonts w:ascii="Symbol" w:hAnsi="Symbol" w:hint="default"/>
+      </w:rPr>
+    </w:lvl>
+    <w:lvl w:ilvl="1" w:tplc="04090003" w:tentative="1">
+      <w:start w:val="1"/>
+      <w:numFmt w:val="bullet"/>
+      <w:lvlText w:val="o"/>
+      <w:lvlJc w:val="left"/>
+      <w:pPr>
+        <w:ind w:left="1440" w:hanging="360"/>
+      </w:pPr>
+      <w:rPr>
+        <w:rFonts w:ascii="Courier New" w:hAnsi="Courier New" w:cs="Courier New" w:hint="default"/>
+      </w:rPr>
+    </w:lvl>
+    <w:lvl w:ilvl="2" w:tplc="04090005" w:tentative="1">
+      <w:start w:val="1"/>
+      <w:numFmt w:val="bullet"/>
+      <w:lvlText w:val=""/>
+      <w:lvlJc w:val="left"/>
+      <w:pPr>
+        <w:ind w:left="2160" w:hanging="360"/>
+      </w:pPr>
+      <w:rPr>
+        <w:rFonts w:ascii="Wingdings" w:hAnsi="Wingdings" w:hint="default"/>
+      </w:rPr>
+    </w:lvl>
+    <w:lvl w:ilvl="3" w:tplc="04090001" w:tentative="1">
+      <w:start w:val="1"/>
+      <w:numFmt w:val="bullet"/>
+      <w:lvlText w:val=""/>
+      <w:lvlJc w:val="left"/>
+      <w:pPr>
+        <w:ind w:left="2880" w:hanging="360"/>
+      </w:pPr>
+      <w:rPr>
+        <w:rFonts w:ascii="Symbol" w:hAnsi="Symbol" w:hint="default"/>
+      </w:rPr>
+    </w:lvl>
+    <w:lvl w:ilvl="4" w:tplc="04090003" w:tentative="1">
+      <w:start w:val="1"/>
+      <w:numFmt w:val="bullet"/>
+      <w:lvlText w:val="o"/>
+      <w:lvlJc w:val="left"/>
+      <w:pPr>
+        <w:ind w:left="3600" w:hanging="360"/>
+      </w:pPr>
+      <w:rPr>
+        <w:rFonts w:ascii="Courier New" w:hAnsi="Courier New" w:cs="Courier New" w:hint="default"/>
+      </w:rPr>
+    </w:lvl>
+    <w:lvl w:ilvl="5" w:tplc="04090005" w:tentative="1">
+      <w:start w:val="1"/>
+      <w:numFmt w:val="bullet"/>
+      <w:lvlText w:val=""/>
+      <w:lvlJc w:val="left"/>
+      <w:pPr>
+        <w:ind w:left="4320" w:hanging="360"/>
+      </w:pPr>
+      <w:rPr>
+        <w:rFonts w:ascii="Wingdings" w:hAnsi="Wingdings" w:hint="default"/>
+      </w:rPr>
+    </w:lvl>
+    <w:lvl w:ilvl="6" w:tplc="04090001" w:tentative="1">
+      <w:start w:val="1"/>
+      <w:numFmt w:val="bullet"/>
+      <w:lvlText w:val=""/>
+      <w:lvlJc w:val="left"/>
+      <w:pPr>
+        <w:ind w:left="5040" w:hanging="360"/>
+      </w:pPr>
+      <w:rPr>
+        <w:rFonts w:ascii="Symbol" w:hAnsi="Symbol" w:hint="default"/>
+      </w:rPr>
+    </w:lvl>
+    <w:lvl w:ilvl="7" w:tplc="04090003" w:tentative="1">
+      <w:start w:val="1"/>
+      <w:numFmt w:val="bullet"/>
+      <w:lvlText w:val="o"/>
+      <w:lvlJc w:val="left"/>
+      <w:pPr>
+        <w:ind w:left="5760" w:hanging="360"/>
+      </w:pPr>
+      <w:rPr>
+        <w:rFonts w:ascii="Courier New" w:hAnsi="Courier New" w:cs="Courier New" w:hint="default"/>
+      </w:rPr>
+    </w:lvl>
+    <w:lvl w:ilvl="8" w:tplc="04090005" w:tentative="1">
+      <w:start w:val="1"/>
+      <w:numFmt w:val="bullet"/>
+      <w:lvlText w:val=""/>
+      <w:lvlJc w:val="left"/>
+      <w:pPr>
+        <w:ind w:left="6480" w:hanging="360"/>
+      </w:pPr>
+      <w:rPr>
+        <w:rFonts w:ascii="Wingdings" w:hAnsi="Wingdings" w:hint="default"/>
+      </w:rPr>
+    </w:lvl>
+  </w:abstractNum>
+  <w:abstractNum w:abstractNumId="31" w15:restartNumberingAfterBreak="0">
     <w:nsid w:val="78411D85"/>
     <w:multiLevelType w:val="singleLevel"/>
     <w:tmpl w:val="0409000F"/>
@@ -4874,7 +5770,7 @@
       </w:pPr>
     </w:lvl>
   </w:abstractNum>
-  <w:abstractNum w:abstractNumId="31" w15:restartNumberingAfterBreak="0">
+  <w:abstractNum w:abstractNumId="32" w15:restartNumberingAfterBreak="0">
     <w:nsid w:val="799A49DD"/>
     <w:multiLevelType w:val="singleLevel"/>
     <w:tmpl w:val="0409000F"/>
@@ -4937,7 +5833,7 @@
     <w:abstractNumId w:val="7"/>
   </w:num>
   <w:num w:numId="11">
-    <w:abstractNumId w:val="31"/>
+    <w:abstractNumId w:val="32"/>
   </w:num>
   <w:num w:numId="12">
     <w:abstractNumId w:val="27"/>
@@ -4967,7 +5863,7 @@
     <w:abstractNumId w:val="28"/>
   </w:num>
   <w:num w:numId="21">
-    <w:abstractNumId w:val="30"/>
+    <w:abstractNumId w:val="31"/>
   </w:num>
   <w:num w:numId="22">
     <w:abstractNumId w:val="8"/>
@@ -5097,6 +5993,9 @@
   </w:num>
   <w:num w:numId="37">
     <w:abstractNumId w:val="23"/>
+  </w:num>
+  <w:num w:numId="38">
+    <w:abstractNumId w:val="30"/>
   </w:num>
 </w:numbering>
 </file>
@@ -5498,6 +6397,7 @@
     <w:basedOn w:val="Normal"/>
     <w:next w:val="Normal"/>
     <w:qFormat/>
+    <w:rsid w:val="003151EF"/>
     <w:pPr>
       <w:keepNext/>
       <w:numPr>
@@ -5509,6 +6409,7 @@
     <w:rPr>
       <w:rFonts w:ascii="Arial" w:hAnsi="Arial"/>
       <w:b/>
+      <w:sz w:val="32"/>
     </w:rPr>
   </w:style>
   <w:style w:type="paragraph" w:styleId="Heading2">
@@ -5516,6 +6417,7 @@
     <w:basedOn w:val="Heading1"/>
     <w:next w:val="Normal"/>
     <w:qFormat/>
+    <w:rsid w:val="003151EF"/>
     <w:pPr>
       <w:numPr>
         <w:ilvl w:val="1"/>
@@ -5523,7 +6425,7 @@
       <w:outlineLvl w:val="1"/>
     </w:pPr>
     <w:rPr>
-      <w:sz w:val="20"/>
+      <w:sz w:val="28"/>
     </w:rPr>
   </w:style>
   <w:style w:type="paragraph" w:styleId="Heading3">
@@ -6072,6 +6974,24 @@
       <w:contextualSpacing/>
     </w:pPr>
   </w:style>
+  <w:style w:type="paragraph" w:styleId="Caption">
+    <w:name w:val="caption"/>
+    <w:basedOn w:val="Normal"/>
+    <w:next w:val="Normal"/>
+    <w:unhideWhenUsed/>
+    <w:qFormat/>
+    <w:rsid w:val="006963EB"/>
+    <w:pPr>
+      <w:spacing w:after="200" w:line="240" w:lineRule="auto"/>
+    </w:pPr>
+    <w:rPr>
+      <w:i/>
+      <w:iCs/>
+      <w:color w:val="1F497D" w:themeColor="text2"/>
+      <w:sz w:val="18"/>
+      <w:szCs w:val="18"/>
+    </w:rPr>
+  </w:style>
 </w:styles>
 </file>
 

</xml_diff>